<commit_message>
added `estat sd, variance post` to post results in variance scale rather than log scale.
</commit_message>
<xml_diff>
--- a/putdocx-test/report1.docx
+++ b/putdocx-test/report1.docx
@@ -1,7 +1,8 @@
 
 <file path=word/document.xml><?xml version="1.0" encoding="utf-8"?>
-<w:document xmlns:w="http://schemas.openxmlformats.org/wordprocessingml/2006/main" xmlns:r="http://schemas.openxmlformats.org/officeDocument/2006/relationships" xmlns:w14="http://schemas.microsoft.com/office/word/2010/wordml" xmlns:wp="http://schemas.openxmlformats.org/drawingml/2006/wordprocessingDrawing" xmlns:a="http://schemas.openxmlformats.org/drawingml/2006/main" xmlns:wp14="http://schemas.microsoft.com/office/word/2010/wordprocessingDrawing" xmlns:m="http://schemas.openxmlformats.org/officeDocument/2006/math" xmlns:w15="http://schemas.microsoft.com/office/word/2012/wordml" xmlns:mc="http://schemas.openxmlformats.org/markup-compatibility/2006" xmlns:sl="http://schemas.openxmlformats.org/schemaLibrary/2006/main" xmlns:wne="http://schemas.microsoft.com/office/word/2006/wordml" xmlns:c="http://schemas.openxmlformats.org/drawingml/2006/chart" xmlns:cdr="http://schemas.openxmlformats.org/drawingml/2006/chartDrawing" xmlns:c14="http://schemas.microsoft.com/office/drawing/2007/8/2/chart" xmlns:dgm="http://schemas.openxmlformats.org/drawingml/2006/diagram" xmlns:pic="http://schemas.openxmlformats.org/drawingml/2006/picture" xmlns:xdr="http://schemas.openxmlformats.org/drawingml/2006/spreadsheetDrawing" xmlns:dsp="http://schemas.microsoft.com/office/drawing/2008/diagram" xmlns:xvml="urn:schemas-microsoft-com:office:excel" xmlns:o="urn:schemas-microsoft-com:office:office" xmlns:v="urn:schemas-microsoft-com:vml" xmlns:w10="urn:schemas-microsoft-com:office:word" xmlns:pvml="urn:schemas-microsoft-com:office:powerpoint" xmlns:cppr="http://schemas.microsoft.com/office/2006/coverPageProps" xmlns:odx="http://opendope.org/xpaths" xmlns:odc="http://opendope.org/conditions" xmlns:odq="http://opendope.org/questions" xmlns:oda="http://opendope.org/answers" xmlns:odi="http://opendope.org/components" xmlns:odgm="http://opendope.org/SmartArt/DataHierarchy" xmlns:b="http://schemas.openxmlformats.org/officeDocument/2006/bibliography" xmlns:w16se="http://schemas.microsoft.com/office/word/2015/wordml/symex" xmlns:w16cid="http://schemas.microsoft.com/office/word/2016/wordml/cid" xmlns:wetp="http://schemas.microsoft.com/office/webextensions/taskpanes/2010/11" xmlns:we="http://schemas.microsoft.com/office/webextensions/webextension/2010/11" xmlns:comp="http://schemas.openxmlformats.org/drawingml/2006/compatibility" xmlns:lc="http://schemas.openxmlformats.org/drawingml/2006/lockedCanvas">
+<w:document xmlns:w="http://schemas.openxmlformats.org/wordprocessingml/2006/main" xmlns:m="http://schemas.openxmlformats.org/officeDocument/2006/math" xmlns:w14="http://schemas.microsoft.com/office/word/2010/wordml" xmlns:r="http://schemas.openxmlformats.org/officeDocument/2006/relationships" xmlns:wp="http://schemas.openxmlformats.org/drawingml/2006/wordprocessingDrawing" xmlns:a="http://schemas.openxmlformats.org/drawingml/2006/main" xmlns:wp14="http://schemas.microsoft.com/office/word/2010/wordprocessingDrawing" xmlns:mc="http://schemas.openxmlformats.org/markup-compatibility/2006" xmlns:w15="http://schemas.microsoft.com/office/word/2012/wordml" xmlns:a14="http://schemas.microsoft.com/office/drawing/2010/main" xmlns:sl="http://schemas.openxmlformats.org/schemaLibrary/2006/main" xmlns:wne="http://schemas.microsoft.com/office/word/2006/wordml" xmlns:c="http://schemas.openxmlformats.org/drawingml/2006/chart" xmlns:cdr="http://schemas.openxmlformats.org/drawingml/2006/chartDrawing" xmlns:c14="http://schemas.microsoft.com/office/drawing/2007/8/2/chart" xmlns:dgm="http://schemas.openxmlformats.org/drawingml/2006/diagram" xmlns:pic="http://schemas.openxmlformats.org/drawingml/2006/picture" xmlns:xdr="http://schemas.openxmlformats.org/drawingml/2006/spreadsheetDrawing" xmlns:dsp="http://schemas.microsoft.com/office/drawing/2008/diagram" xmlns:xvml="urn:schemas-microsoft-com:office:excel" xmlns:o="urn:schemas-microsoft-com:office:office" xmlns:v="urn:schemas-microsoft-com:vml" xmlns:w10="urn:schemas-microsoft-com:office:word" xmlns:pvml="urn:schemas-microsoft-com:office:powerpoint" xmlns:cppr="http://schemas.microsoft.com/office/2006/coverPageProps" xmlns:odx="http://opendope.org/xpaths" xmlns:odc="http://opendope.org/conditions" xmlns:odq="http://opendope.org/questions" xmlns:oda="http://opendope.org/answers" xmlns:odi="http://opendope.org/components" xmlns:odgm="http://opendope.org/SmartArt/DataHierarchy" xmlns:b="http://schemas.openxmlformats.org/officeDocument/2006/bibliography" xmlns:msink="http://schemas.microsoft.com/ink/2010/main" xmlns:cdr14="http://schemas.microsoft.com/office/drawing/2010/chartDrawing" xmlns:c15="http://schemas.microsoft.com/office/drawing/2012/chart" xmlns:cs="http://schemas.microsoft.com/office/drawing/2012/chartStyle" xmlns:ns38="http://www.w3.org/1998/Math/MathML" xmlns:ns39="http://www.w3.org/2003/InkML" xmlns:a13cmd="http://schemas.microsoft.com/office/drawing/2013/main/command" xmlns:cx="http://schemas.microsoft.com/office/drawing/2014/chartex" xmlns:c16="http://schemas.microsoft.com/office/drawing/2014/chart" xmlns:dgm1611="http://schemas.microsoft.com/office/drawing/2016/11/diagram" xmlns:c173="http://schemas.microsoft.com/office/drawing/2017/03/chart" xmlns:am3d="http://schemas.microsoft.com/office/drawing/2017/model3d" xmlns:an18="http://schemas.microsoft.com/office/drawing/2018/animation" xmlns:anam3d="http://schemas.microsoft.com/office/drawing/2018/animation/model3d" xmlns:iact="http://schemas.microsoft.com/office/powerpoint/2014/inkAction" xmlns:thm15="http://schemas.microsoft.com/office/thememl/2012/main" xmlns:wps="http://schemas.microsoft.com/office/word/2010/wordprocessingShape" xmlns:wpc="http://schemas.microsoft.com/office/word/2010/wordprocessingCanvas" xmlns:wpg="http://schemas.microsoft.com/office/word/2010/wordprocessingGroup" xmlns:w16se="http://schemas.microsoft.com/office/word/2015/wordml/symex" xmlns:w16cid="http://schemas.microsoft.com/office/word/2016/wordml/cid" xmlns:wetp="http://schemas.microsoft.com/office/webextensions/taskpanes/2010/11" xmlns:we="http://schemas.microsoft.com/office/webextensions/webextension/2010/11" xmlns:comp="http://schemas.openxmlformats.org/drawingml/2006/compatibility" xmlns:lc="http://schemas.openxmlformats.org/drawingml/2006/lockedCanvas" xmlns:dgm14="http://schemas.microsoft.com/office/drawing/2010/diagram" xmlns:a15="http://schemas.microsoft.com/office/drawing/2012/main" xmlns:pic14="http://schemas.microsoft.com/office/drawing/2010/picture" xmlns:c16ac="http://schemas.microsoft.com/office/drawing/2014/chart/ac" xmlns:a16="http://schemas.microsoft.com/office/drawing/2014/main" xmlns:a1611="http://schemas.microsoft.com/office/drawing/2016/11/main" xmlns:dgm1612="http://schemas.microsoft.com/office/drawing/2016/12/diagram" xmlns:a16svg="http://schemas.microsoft.com/office/drawing/2016/SVG/main" xmlns:adec="http://schemas.microsoft.com/office/drawing/2017/decorative" xmlns:a18hc="http://schemas.microsoft.com/office/drawing/2018/hyperlinkcolor" xmlns:wp15="http://schemas.microsoft.com/office/word/2012/wordprocessingDrawing">
   <w:body>
+    <!-- Created by docx4j 11.2.9 (Apache licensed) using REFERENCE JAXB in Azul Systems, Inc. Java 11.0.11 on Mac OS X -->
     <w:p>
       <w:pPr>
         <w:jc w:val="center"/>
@@ -12,7 +13,7 @@
       <w:r>
         <w:drawing>
           <wp:inline distT="0" distB="0" distL="0" distR="0">
-            <wp:extent cx="5943600" cy="4325971"/>
+            <wp:extent cx="5943600" cy="4324184"/>
             <wp:effectExtent l="0" t="0" r="0" b="0"/>
             <wp:docPr id="0" name="" descr=""/>
             <wp:cNvGraphicFramePr>
@@ -34,7 +35,7 @@
                   <pic:spPr>
                     <a:xfrm>
                       <a:off x="0" y="0"/>
-                      <a:ext cx="5943600" cy="4325971"/>
+                      <a:ext cx="5943600" cy="4324184"/>
                     </a:xfrm>
                     <a:prstGeom prst="rect">
                       <a:avLst/>
@@ -94,7 +95,7 @@
           </w:tcPr>
           <w:p>
             <w:pPr>
-              <w:spacing w:after="0"/>
+              <w:spacing w:after="0" w:lineRule="auto"/>
               <w:jc w:val="right"/>
             </w:pPr>
             <w:r>
@@ -134,7 +135,7 @@
           </w:tcPr>
           <w:p>
             <w:pPr>
-              <w:spacing w:after="0"/>
+              <w:spacing w:after="0" w:lineRule="auto"/>
               <w:jc w:val="right"/>
             </w:pPr>
             <w:r>
@@ -173,7 +174,7 @@
           </w:tcPr>
           <w:p>
             <w:pPr>
-              <w:spacing w:after="0"/>
+              <w:spacing w:after="0" w:lineRule="auto"/>
               <w:jc w:val="right"/>
             </w:pPr>
             <w:r>
@@ -212,7 +213,7 @@
           </w:tcPr>
           <w:p>
             <w:pPr>
-              <w:spacing w:after="0"/>
+              <w:spacing w:after="0" w:lineRule="auto"/>
               <w:jc w:val="right"/>
             </w:pPr>
             <w:r>
@@ -251,7 +252,7 @@
           </w:tcPr>
           <w:p>
             <w:pPr>
-              <w:spacing w:after="0"/>
+              <w:spacing w:after="0" w:lineRule="auto"/>
               <w:jc w:val="right"/>
             </w:pPr>
             <w:r>
@@ -277,6 +278,45 @@
               <w:jc w:val="right"/>
             </w:pPr>
             <w:r>
+              <w:t xml:space="preserve">1</w:t>
+            </w:r>
+          </w:p>
+        </w:tc>
+        <w:tc>
+          <w:tcPr>
+            <w:tcW w:w="4680" w:type="dxa"/>
+            <w:tcBorders>
+              <w:left w:val="single" w:color="000000"/>
+            </w:tcBorders>
+          </w:tcPr>
+          <w:p>
+            <w:pPr>
+              <w:spacing w:after="0" w:lineRule="auto"/>
+              <w:jc w:val="right"/>
+            </w:pPr>
+            <w:r>
+              <w:t xml:space="preserve">(empty)</w:t>
+            </w:r>
+            <w:r>
+              <w:t xml:space="preserve">   </w:t>
+            </w:r>
+          </w:p>
+        </w:tc>
+      </w:tr>
+      <w:tr>
+        <w:tc>
+          <w:tcPr>
+            <w:tcW w:w="4680" w:type="dxa"/>
+            <w:tcBorders>
+              <w:right w:val="single" w:color="000000"/>
+            </w:tcBorders>
+          </w:tcPr>
+          <w:p>
+            <w:pPr>
+              <w:spacing w:after="0"/>
+              <w:jc w:val="right"/>
+            </w:pPr>
+            <w:r>
               <w:t xml:space="preserve">2</w:t>
             </w:r>
           </w:p>
@@ -290,7 +330,7 @@
           </w:tcPr>
           <w:p>
             <w:pPr>
-              <w:spacing w:after="0"/>
+              <w:spacing w:after="0" w:lineRule="auto"/>
               <w:jc w:val="right"/>
             </w:pPr>
             <w:r>
@@ -329,7 +369,7 @@
           </w:tcPr>
           <w:p>
             <w:pPr>
-              <w:spacing w:after="0"/>
+              <w:spacing w:after="0" w:lineRule="auto"/>
               <w:jc w:val="right"/>
             </w:pPr>
             <w:r>
@@ -368,7 +408,7 @@
           </w:tcPr>
           <w:p>
             <w:pPr>
-              <w:spacing w:after="0"/>
+              <w:spacing w:after="0" w:lineRule="auto"/>
               <w:jc w:val="right"/>
             </w:pPr>
             <w:r>
@@ -407,7 +447,7 @@
           </w:tcPr>
           <w:p>
             <w:pPr>
-              <w:spacing w:after="0"/>
+              <w:spacing w:after="0" w:lineRule="auto"/>
               <w:jc w:val="right"/>
             </w:pPr>
             <w:r>
@@ -446,7 +486,7 @@
           </w:tcPr>
           <w:p>
             <w:pPr>
-              <w:spacing w:after="0"/>
+              <w:spacing w:after="0" w:lineRule="auto"/>
               <w:jc w:val="right"/>
             </w:pPr>
             <w:r>
@@ -487,7 +527,7 @@
           </w:tcPr>
           <w:p>
             <w:pPr>
-              <w:spacing w:after="0"/>
+              <w:spacing w:after="0" w:lineRule="auto"/>
               <w:jc w:val="right"/>
             </w:pPr>
             <w:r>
@@ -513,7 +553,7 @@
               <w:spacing w:after="0"/>
             </w:pPr>
             <w:r>
-              <w:t xml:space="preserve">lns1_1_1</w:t>
+              <w:t xml:space="preserve">tree_ID</w:t>
             </w:r>
           </w:p>
         </w:tc>
@@ -527,7 +567,7 @@
           </w:tcPr>
           <w:p>
             <w:pPr>
-              <w:spacing w:after="0"/>
+              <w:spacing w:after="0" w:lineRule="auto"/>
               <w:jc w:val="right"/>
             </w:pPr>
             <w:r>
@@ -554,7 +594,7 @@
               <w:jc w:val="right"/>
             </w:pPr>
             <w:r>
-              <w:t xml:space="preserve">_cons</w:t>
+              <w:t xml:space="preserve">var(_cons)</w:t>
             </w:r>
           </w:p>
         </w:tc>
@@ -568,11 +608,11 @@
           </w:tcPr>
           <w:p>
             <w:pPr>
-              <w:spacing w:after="0"/>
-              <w:jc w:val="right"/>
-            </w:pPr>
-            <w:r>
-              <w:t xml:space="preserve">0.387</w:t>
+              <w:spacing w:after="0" w:lineRule="auto"/>
+              <w:jc w:val="right"/>
+            </w:pPr>
+            <w:r>
+              <w:t xml:space="preserve">2.171</w:t>
             </w:r>
             <w:r>
               <w:t xml:space="preserve">***</w:t>
@@ -594,7 +634,7 @@
               <w:spacing w:after="0"/>
             </w:pPr>
             <w:r>
-              <w:t xml:space="preserve">lnsig_e</w:t>
+              <w:t xml:space="preserve">Residual</w:t>
             </w:r>
           </w:p>
         </w:tc>
@@ -608,7 +648,7 @@
           </w:tcPr>
           <w:p>
             <w:pPr>
-              <w:spacing w:after="0"/>
+              <w:spacing w:after="0" w:lineRule="auto"/>
               <w:jc w:val="right"/>
             </w:pPr>
             <w:r>
@@ -635,7 +675,7 @@
               <w:jc w:val="right"/>
             </w:pPr>
             <w:r>
-              <w:t xml:space="preserve">_cons</w:t>
+              <w:t xml:space="preserve">var(e)</w:t>
             </w:r>
           </w:p>
         </w:tc>
@@ -649,11 +689,11 @@
           </w:tcPr>
           <w:p>
             <w:pPr>
-              <w:spacing w:after="0"/>
-              <w:jc w:val="right"/>
-            </w:pPr>
-            <w:r>
-              <w:t xml:space="preserve">1.064</w:t>
+              <w:spacing w:after="0" w:lineRule="auto"/>
+              <w:jc w:val="right"/>
+            </w:pPr>
+            <w:r>
+              <w:t xml:space="preserve">8.393</w:t>
             </w:r>
             <w:r>
               <w:t xml:space="preserve">***</w:t>
@@ -676,7 +716,7 @@
 </file>
 
 <file path=word/styles.xml><?xml version="1.0" encoding="utf-8"?>
-<w:styles xmlns:w="http://schemas.openxmlformats.org/wordprocessingml/2006/main" xmlns:r="http://schemas.openxmlformats.org/officeDocument/2006/relationships" xmlns:w14="http://schemas.microsoft.com/office/word/2010/wordml" xmlns:wp="http://schemas.openxmlformats.org/drawingml/2006/wordprocessingDrawing" xmlns:a="http://schemas.openxmlformats.org/drawingml/2006/main" xmlns:wp14="http://schemas.microsoft.com/office/word/2010/wordprocessingDrawing" xmlns:m="http://schemas.openxmlformats.org/officeDocument/2006/math" xmlns:w15="http://schemas.microsoft.com/office/word/2012/wordml" xmlns:mc="http://schemas.openxmlformats.org/markup-compatibility/2006" xmlns:sl="http://schemas.openxmlformats.org/schemaLibrary/2006/main" xmlns:wne="http://schemas.microsoft.com/office/word/2006/wordml" xmlns:c="http://schemas.openxmlformats.org/drawingml/2006/chart" xmlns:cdr="http://schemas.openxmlformats.org/drawingml/2006/chartDrawing" xmlns:c14="http://schemas.microsoft.com/office/drawing/2007/8/2/chart" xmlns:dgm="http://schemas.openxmlformats.org/drawingml/2006/diagram" xmlns:pic="http://schemas.openxmlformats.org/drawingml/2006/picture" xmlns:xdr="http://schemas.openxmlformats.org/drawingml/2006/spreadsheetDrawing" xmlns:dsp="http://schemas.microsoft.com/office/drawing/2008/diagram" xmlns:xvml="urn:schemas-microsoft-com:office:excel" xmlns:o="urn:schemas-microsoft-com:office:office" xmlns:v="urn:schemas-microsoft-com:vml" xmlns:w10="urn:schemas-microsoft-com:office:word" xmlns:pvml="urn:schemas-microsoft-com:office:powerpoint" xmlns:cppr="http://schemas.microsoft.com/office/2006/coverPageProps" xmlns:odx="http://opendope.org/xpaths" xmlns:odc="http://opendope.org/conditions" xmlns:odq="http://opendope.org/questions" xmlns:oda="http://opendope.org/answers" xmlns:odi="http://opendope.org/components" xmlns:odgm="http://opendope.org/SmartArt/DataHierarchy" xmlns:b="http://schemas.openxmlformats.org/officeDocument/2006/bibliography" xmlns:w16se="http://schemas.microsoft.com/office/word/2015/wordml/symex" xmlns:w16cid="http://schemas.microsoft.com/office/word/2016/wordml/cid" xmlns:wetp="http://schemas.microsoft.com/office/webextensions/taskpanes/2010/11" xmlns:we="http://schemas.microsoft.com/office/webextensions/webextension/2010/11" xmlns:comp="http://schemas.openxmlformats.org/drawingml/2006/compatibility" xmlns:lc="http://schemas.openxmlformats.org/drawingml/2006/lockedCanvas">
+<w:styles xmlns:w="http://schemas.openxmlformats.org/wordprocessingml/2006/main" xmlns:m="http://schemas.openxmlformats.org/officeDocument/2006/math" xmlns:w14="http://schemas.microsoft.com/office/word/2010/wordml" xmlns:r="http://schemas.openxmlformats.org/officeDocument/2006/relationships" xmlns:wp="http://schemas.openxmlformats.org/drawingml/2006/wordprocessingDrawing" xmlns:a="http://schemas.openxmlformats.org/drawingml/2006/main" xmlns:wp14="http://schemas.microsoft.com/office/word/2010/wordprocessingDrawing" xmlns:mc="http://schemas.openxmlformats.org/markup-compatibility/2006" xmlns:w15="http://schemas.microsoft.com/office/word/2012/wordml" xmlns:a14="http://schemas.microsoft.com/office/drawing/2010/main" xmlns:sl="http://schemas.openxmlformats.org/schemaLibrary/2006/main" xmlns:wne="http://schemas.microsoft.com/office/word/2006/wordml" xmlns:c="http://schemas.openxmlformats.org/drawingml/2006/chart" xmlns:cdr="http://schemas.openxmlformats.org/drawingml/2006/chartDrawing" xmlns:c14="http://schemas.microsoft.com/office/drawing/2007/8/2/chart" xmlns:dgm="http://schemas.openxmlformats.org/drawingml/2006/diagram" xmlns:pic="http://schemas.openxmlformats.org/drawingml/2006/picture" xmlns:xdr="http://schemas.openxmlformats.org/drawingml/2006/spreadsheetDrawing" xmlns:dsp="http://schemas.microsoft.com/office/drawing/2008/diagram" xmlns:xvml="urn:schemas-microsoft-com:office:excel" xmlns:o="urn:schemas-microsoft-com:office:office" xmlns:v="urn:schemas-microsoft-com:vml" xmlns:w10="urn:schemas-microsoft-com:office:word" xmlns:pvml="urn:schemas-microsoft-com:office:powerpoint" xmlns:cppr="http://schemas.microsoft.com/office/2006/coverPageProps" xmlns:odx="http://opendope.org/xpaths" xmlns:odc="http://opendope.org/conditions" xmlns:odq="http://opendope.org/questions" xmlns:oda="http://opendope.org/answers" xmlns:odi="http://opendope.org/components" xmlns:odgm="http://opendope.org/SmartArt/DataHierarchy" xmlns:b="http://schemas.openxmlformats.org/officeDocument/2006/bibliography" xmlns:msink="http://schemas.microsoft.com/ink/2010/main" xmlns:cdr14="http://schemas.microsoft.com/office/drawing/2010/chartDrawing" xmlns:c15="http://schemas.microsoft.com/office/drawing/2012/chart" xmlns:cs="http://schemas.microsoft.com/office/drawing/2012/chartStyle" xmlns:ns38="http://www.w3.org/1998/Math/MathML" xmlns:ns39="http://www.w3.org/2003/InkML" xmlns:a13cmd="http://schemas.microsoft.com/office/drawing/2013/main/command" xmlns:cx="http://schemas.microsoft.com/office/drawing/2014/chartex" xmlns:c16="http://schemas.microsoft.com/office/drawing/2014/chart" xmlns:dgm1611="http://schemas.microsoft.com/office/drawing/2016/11/diagram" xmlns:c173="http://schemas.microsoft.com/office/drawing/2017/03/chart" xmlns:am3d="http://schemas.microsoft.com/office/drawing/2017/model3d" xmlns:an18="http://schemas.microsoft.com/office/drawing/2018/animation" xmlns:anam3d="http://schemas.microsoft.com/office/drawing/2018/animation/model3d" xmlns:iact="http://schemas.microsoft.com/office/powerpoint/2014/inkAction" xmlns:thm15="http://schemas.microsoft.com/office/thememl/2012/main" xmlns:wps="http://schemas.microsoft.com/office/word/2010/wordprocessingShape" xmlns:wpc="http://schemas.microsoft.com/office/word/2010/wordprocessingCanvas" xmlns:wpg="http://schemas.microsoft.com/office/word/2010/wordprocessingGroup" xmlns:w16se="http://schemas.microsoft.com/office/word/2015/wordml/symex" xmlns:w16cid="http://schemas.microsoft.com/office/word/2016/wordml/cid" xmlns:wetp="http://schemas.microsoft.com/office/webextensions/taskpanes/2010/11" xmlns:we="http://schemas.microsoft.com/office/webextensions/webextension/2010/11" xmlns:comp="http://schemas.openxmlformats.org/drawingml/2006/compatibility" xmlns:lc="http://schemas.openxmlformats.org/drawingml/2006/lockedCanvas" xmlns:dgm14="http://schemas.microsoft.com/office/drawing/2010/diagram" xmlns:a15="http://schemas.microsoft.com/office/drawing/2012/main" xmlns:pic14="http://schemas.microsoft.com/office/drawing/2010/picture" xmlns:c16ac="http://schemas.microsoft.com/office/drawing/2014/chart/ac" xmlns:a16="http://schemas.microsoft.com/office/drawing/2014/main" xmlns:a1611="http://schemas.microsoft.com/office/drawing/2016/11/main" xmlns:dgm1612="http://schemas.microsoft.com/office/drawing/2016/12/diagram" xmlns:a16svg="http://schemas.microsoft.com/office/drawing/2016/SVG/main" xmlns:adec="http://schemas.microsoft.com/office/drawing/2017/decorative" xmlns:a18hc="http://schemas.microsoft.com/office/drawing/2018/hyperlinkcolor" xmlns:wp15="http://schemas.microsoft.com/office/word/2012/wordprocessingDrawing">
   <w:docDefaults>
     <w:rPrDefault>
       <w:rPr>

</xml_diff>

<commit_message>
update and re-run on main branch
</commit_message>
<xml_diff>
--- a/putdocx-test/report1.docx
+++ b/putdocx-test/report1.docx
@@ -1,6 +1,6 @@
 
 <file path=word/document.xml><?xml version="1.0" encoding="utf-8"?>
-<w:document xmlns:w="http://schemas.openxmlformats.org/wordprocessingml/2006/main" xmlns:m="http://schemas.openxmlformats.org/officeDocument/2006/math" xmlns:r="http://schemas.openxmlformats.org/officeDocument/2006/relationships" xmlns:w14="http://schemas.microsoft.com/office/word/2010/wordml" xmlns:wp="http://schemas.openxmlformats.org/drawingml/2006/wordprocessingDrawing" xmlns:a="http://schemas.openxmlformats.org/drawingml/2006/main" xmlns:wp14="http://schemas.microsoft.com/office/word/2010/wordprocessingDrawing" xmlns:w15="http://schemas.microsoft.com/office/word/2012/wordml" xmlns:mc="http://schemas.openxmlformats.org/markup-compatibility/2006" xmlns:sl="http://schemas.openxmlformats.org/schemaLibrary/2006/main" xmlns:wne="http://schemas.microsoft.com/office/word/2006/wordml" xmlns:c="http://schemas.openxmlformats.org/drawingml/2006/chart" xmlns:cdr="http://schemas.openxmlformats.org/drawingml/2006/chartDrawing" xmlns:c14="http://schemas.microsoft.com/office/drawing/2007/8/2/chart" xmlns:dgm="http://schemas.openxmlformats.org/drawingml/2006/diagram" xmlns:pic="http://schemas.openxmlformats.org/drawingml/2006/picture" xmlns:xdr="http://schemas.openxmlformats.org/drawingml/2006/spreadsheetDrawing" xmlns:dsp="http://schemas.microsoft.com/office/drawing/2008/diagram" xmlns:xvml="urn:schemas-microsoft-com:office:excel" xmlns:o="urn:schemas-microsoft-com:office:office" xmlns:v="urn:schemas-microsoft-com:vml" xmlns:w10="urn:schemas-microsoft-com:office:word" xmlns:pvml="urn:schemas-microsoft-com:office:powerpoint" xmlns:cppr="http://schemas.microsoft.com/office/2006/coverPageProps" xmlns:odx="http://opendope.org/xpaths" xmlns:odc="http://opendope.org/conditions" xmlns:odq="http://opendope.org/questions" xmlns:oda="http://opendope.org/answers" xmlns:odi="http://opendope.org/components" xmlns:odgm="http://opendope.org/SmartArt/DataHierarchy" xmlns:b="http://schemas.openxmlformats.org/officeDocument/2006/bibliography" xmlns:w16se="http://schemas.microsoft.com/office/word/2015/wordml/symex" xmlns:w16cid="http://schemas.microsoft.com/office/word/2016/wordml/cid" xmlns:wetp="http://schemas.microsoft.com/office/webextensions/taskpanes/2010/11" xmlns:we="http://schemas.microsoft.com/office/webextensions/webextension/2010/11" xmlns:comp="http://schemas.openxmlformats.org/drawingml/2006/compatibility" xmlns:lc="http://schemas.openxmlformats.org/drawingml/2006/lockedCanvas">
+<w:document xmlns:w="http://schemas.openxmlformats.org/wordprocessingml/2006/main" xmlns:m="http://schemas.openxmlformats.org/officeDocument/2006/math" xmlns:w14="http://schemas.microsoft.com/office/word/2010/wordml" xmlns:w15="http://schemas.microsoft.com/office/word/2012/wordml" xmlns:r="http://schemas.openxmlformats.org/officeDocument/2006/relationships" xmlns:wp="http://schemas.openxmlformats.org/drawingml/2006/wordprocessingDrawing" xmlns:a="http://schemas.openxmlformats.org/drawingml/2006/main" xmlns:wp14="http://schemas.microsoft.com/office/word/2010/wordprocessingDrawing" xmlns:mc="http://schemas.openxmlformats.org/markup-compatibility/2006" xmlns:a14="http://schemas.microsoft.com/office/drawing/2010/main" xmlns:sl="http://schemas.openxmlformats.org/schemaLibrary/2006/main" xmlns:wne="http://schemas.microsoft.com/office/word/2006/wordml" xmlns:c="http://schemas.openxmlformats.org/drawingml/2006/chart" xmlns:cdr="http://schemas.openxmlformats.org/drawingml/2006/chartDrawing" xmlns:c14="http://schemas.microsoft.com/office/drawing/2007/8/2/chart" xmlns:dgm="http://schemas.openxmlformats.org/drawingml/2006/diagram" xmlns:pic="http://schemas.openxmlformats.org/drawingml/2006/picture" xmlns:xdr="http://schemas.openxmlformats.org/drawingml/2006/spreadsheetDrawing" xmlns:dsp="http://schemas.microsoft.com/office/drawing/2008/diagram" xmlns:xvml="urn:schemas-microsoft-com:office:excel" xmlns:o="urn:schemas-microsoft-com:office:office" xmlns:v="urn:schemas-microsoft-com:vml" xmlns:w10="urn:schemas-microsoft-com:office:word" xmlns:pvml="urn:schemas-microsoft-com:office:powerpoint" xmlns:cppr="http://schemas.microsoft.com/office/2006/coverPageProps" xmlns:odx="http://opendope.org/xpaths" xmlns:odc="http://opendope.org/conditions" xmlns:odq="http://opendope.org/questions" xmlns:oda="http://opendope.org/answers" xmlns:odi="http://opendope.org/components" xmlns:odgm="http://opendope.org/SmartArt/DataHierarchy" xmlns:b="http://schemas.openxmlformats.org/officeDocument/2006/bibliography" xmlns:msink="http://schemas.microsoft.com/ink/2010/main" xmlns:cdr14="http://schemas.microsoft.com/office/drawing/2010/chartDrawing" xmlns:c15="http://schemas.microsoft.com/office/drawing/2012/chart" xmlns:cs="http://schemas.microsoft.com/office/drawing/2012/chartStyle" xmlns:ns38="http://www.w3.org/1998/Math/MathML" xmlns:ns39="http://www.w3.org/2003/InkML" xmlns:a13cmd="http://schemas.microsoft.com/office/drawing/2013/main/command" xmlns:cx="http://schemas.microsoft.com/office/drawing/2014/chartex" xmlns:c16="http://schemas.microsoft.com/office/drawing/2014/chart" xmlns:dgm1611="http://schemas.microsoft.com/office/drawing/2016/11/diagram" xmlns:c173="http://schemas.microsoft.com/office/drawing/2017/03/chart" xmlns:am3d="http://schemas.microsoft.com/office/drawing/2017/model3d" xmlns:an18="http://schemas.microsoft.com/office/drawing/2018/animation" xmlns:anam3d="http://schemas.microsoft.com/office/drawing/2018/animation/model3d" xmlns:iact="http://schemas.microsoft.com/office/powerpoint/2014/inkAction" xmlns:thm15="http://schemas.microsoft.com/office/thememl/2012/main" xmlns:wps="http://schemas.microsoft.com/office/word/2010/wordprocessingShape" xmlns:wpc="http://schemas.microsoft.com/office/word/2010/wordprocessingCanvas" xmlns:wpg="http://schemas.microsoft.com/office/word/2010/wordprocessingGroup" xmlns:w16se="http://schemas.microsoft.com/office/word/2015/wordml/symex" xmlns:w16cid="http://schemas.microsoft.com/office/word/2016/wordml/cid" xmlns:wetp="http://schemas.microsoft.com/office/webextensions/taskpanes/2010/11" xmlns:we="http://schemas.microsoft.com/office/webextensions/webextension/2010/11" xmlns:comp="http://schemas.openxmlformats.org/drawingml/2006/compatibility" xmlns:lc="http://schemas.openxmlformats.org/drawingml/2006/lockedCanvas" xmlns:dgm14="http://schemas.microsoft.com/office/drawing/2010/diagram" xmlns:a15="http://schemas.microsoft.com/office/drawing/2012/main" xmlns:pic14="http://schemas.microsoft.com/office/drawing/2010/picture" xmlns:c16ac="http://schemas.microsoft.com/office/drawing/2014/chart/ac" xmlns:a16="http://schemas.microsoft.com/office/drawing/2014/main" xmlns:a1611="http://schemas.microsoft.com/office/drawing/2016/11/main" xmlns:dgm1612="http://schemas.microsoft.com/office/drawing/2016/12/diagram" xmlns:a16svg="http://schemas.microsoft.com/office/drawing/2016/SVG/main" xmlns:adec="http://schemas.microsoft.com/office/drawing/2017/decorative" xmlns:a18hc="http://schemas.microsoft.com/office/drawing/2018/hyperlinkcolor" xmlns:wp15="http://schemas.microsoft.com/office/word/2012/wordprocessingDrawing">
   <w:body>
     <w:p>
       <w:pPr>
@@ -622,7 +622,7 @@
       <w:r>
         <w:drawing>
           <wp:inline distT="0" distB="0" distL="0" distR="0">
-            <wp:extent cx="5486400" cy="3990109"/>
+            <wp:extent cx="5486400" cy="3989596"/>
             <wp:effectExtent l="0" t="0" r="0" b="0"/>
             <wp:docPr id="0" name="" descr=""/>
             <wp:cNvGraphicFramePr>
@@ -644,7 +644,7 @@
                   <pic:spPr>
                     <a:xfrm>
                       <a:off x="0" y="0"/>
-                      <a:ext cx="5486400" cy="3990109"/>
+                      <a:ext cx="5486400" cy="3989596"/>
                     </a:xfrm>
                     <a:prstGeom prst="rect">
                       <a:avLst/>
@@ -718,7 +718,7 @@
           </w:tcPr>
           <w:p>
             <w:pPr>
-              <w:spacing w:after="0"/>
+              <w:spacing w:after="0" w:lineRule="auto"/>
               <w:jc w:val="right"/>
             </w:pPr>
             <w:r>
@@ -758,7 +758,7 @@
           </w:tcPr>
           <w:p>
             <w:pPr>
-              <w:spacing w:after="0"/>
+              <w:spacing w:after="0" w:lineRule="auto"/>
               <w:jc w:val="right"/>
             </w:pPr>
             <w:r>
@@ -797,7 +797,7 @@
           </w:tcPr>
           <w:p>
             <w:pPr>
-              <w:spacing w:after="0"/>
+              <w:spacing w:after="0" w:lineRule="auto"/>
               <w:jc w:val="right"/>
             </w:pPr>
             <w:r>
@@ -836,7 +836,7 @@
           </w:tcPr>
           <w:p>
             <w:pPr>
-              <w:spacing w:after="0"/>
+              <w:spacing w:after="0" w:lineRule="auto"/>
               <w:jc w:val="right"/>
             </w:pPr>
             <w:r>
@@ -875,7 +875,7 @@
           </w:tcPr>
           <w:p>
             <w:pPr>
-              <w:spacing w:after="0"/>
+              <w:spacing w:after="0" w:lineRule="auto"/>
               <w:jc w:val="right"/>
             </w:pPr>
             <w:r>
@@ -914,7 +914,7 @@
           </w:tcPr>
           <w:p>
             <w:pPr>
-              <w:spacing w:after="0"/>
+              <w:spacing w:after="0" w:lineRule="auto"/>
               <w:jc w:val="right"/>
             </w:pPr>
             <w:r>
@@ -953,7 +953,7 @@
           </w:tcPr>
           <w:p>
             <w:pPr>
-              <w:spacing w:after="0"/>
+              <w:spacing w:after="0" w:lineRule="auto"/>
               <w:jc w:val="right"/>
             </w:pPr>
             <w:r>
@@ -992,7 +992,7 @@
           </w:tcPr>
           <w:p>
             <w:pPr>
-              <w:spacing w:after="0"/>
+              <w:spacing w:after="0" w:lineRule="auto"/>
               <w:jc w:val="right"/>
             </w:pPr>
             <w:r>
@@ -1031,7 +1031,7 @@
           </w:tcPr>
           <w:p>
             <w:pPr>
-              <w:spacing w:after="0"/>
+              <w:spacing w:after="0" w:lineRule="auto"/>
               <w:jc w:val="right"/>
             </w:pPr>
             <w:r>
@@ -1070,7 +1070,7 @@
           </w:tcPr>
           <w:p>
             <w:pPr>
-              <w:spacing w:after="0"/>
+              <w:spacing w:after="0" w:lineRule="auto"/>
               <w:jc w:val="right"/>
             </w:pPr>
             <w:r>
@@ -1109,7 +1109,7 @@
           </w:tcPr>
           <w:p>
             <w:pPr>
-              <w:spacing w:after="0"/>
+              <w:spacing w:after="0" w:lineRule="auto"/>
               <w:jc w:val="right"/>
             </w:pPr>
             <w:r>
@@ -1150,7 +1150,7 @@
           </w:tcPr>
           <w:p>
             <w:pPr>
-              <w:spacing w:after="0"/>
+              <w:spacing w:after="0" w:lineRule="auto"/>
               <w:jc w:val="right"/>
             </w:pPr>
             <w:r>
@@ -1190,7 +1190,7 @@
           </w:tcPr>
           <w:p>
             <w:pPr>
-              <w:spacing w:after="0"/>
+              <w:spacing w:after="0" w:lineRule="auto"/>
               <w:jc w:val="right"/>
             </w:pPr>
             <w:r>
@@ -1231,7 +1231,7 @@
           </w:tcPr>
           <w:p>
             <w:pPr>
-              <w:spacing w:after="0"/>
+              <w:spacing w:after="0" w:lineRule="auto"/>
               <w:jc w:val="right"/>
             </w:pPr>
             <w:r>
@@ -1271,7 +1271,7 @@
           </w:tcPr>
           <w:p>
             <w:pPr>
-              <w:spacing w:after="0"/>
+              <w:spacing w:after="0" w:lineRule="auto"/>
               <w:jc w:val="right"/>
             </w:pPr>
             <w:r>
@@ -1312,7 +1312,7 @@
           </w:tcPr>
           <w:p>
             <w:pPr>
-              <w:spacing w:after="0"/>
+              <w:spacing w:after="0" w:lineRule="auto"/>
               <w:jc w:val="right"/>
             </w:pPr>
             <w:r>
@@ -1339,7 +1339,7 @@
 </file>
 
 <file path=word/styles.xml><?xml version="1.0" encoding="utf-8"?>
-<w:styles xmlns:w="http://schemas.openxmlformats.org/wordprocessingml/2006/main" xmlns:m="http://schemas.openxmlformats.org/officeDocument/2006/math" xmlns:r="http://schemas.openxmlformats.org/officeDocument/2006/relationships" xmlns:w14="http://schemas.microsoft.com/office/word/2010/wordml" xmlns:wp="http://schemas.openxmlformats.org/drawingml/2006/wordprocessingDrawing" xmlns:a="http://schemas.openxmlformats.org/drawingml/2006/main" xmlns:wp14="http://schemas.microsoft.com/office/word/2010/wordprocessingDrawing" xmlns:w15="http://schemas.microsoft.com/office/word/2012/wordml" xmlns:mc="http://schemas.openxmlformats.org/markup-compatibility/2006" xmlns:sl="http://schemas.openxmlformats.org/schemaLibrary/2006/main" xmlns:wne="http://schemas.microsoft.com/office/word/2006/wordml" xmlns:c="http://schemas.openxmlformats.org/drawingml/2006/chart" xmlns:cdr="http://schemas.openxmlformats.org/drawingml/2006/chartDrawing" xmlns:c14="http://schemas.microsoft.com/office/drawing/2007/8/2/chart" xmlns:dgm="http://schemas.openxmlformats.org/drawingml/2006/diagram" xmlns:pic="http://schemas.openxmlformats.org/drawingml/2006/picture" xmlns:xdr="http://schemas.openxmlformats.org/drawingml/2006/spreadsheetDrawing" xmlns:dsp="http://schemas.microsoft.com/office/drawing/2008/diagram" xmlns:xvml="urn:schemas-microsoft-com:office:excel" xmlns:o="urn:schemas-microsoft-com:office:office" xmlns:v="urn:schemas-microsoft-com:vml" xmlns:w10="urn:schemas-microsoft-com:office:word" xmlns:pvml="urn:schemas-microsoft-com:office:powerpoint" xmlns:cppr="http://schemas.microsoft.com/office/2006/coverPageProps" xmlns:odx="http://opendope.org/xpaths" xmlns:odc="http://opendope.org/conditions" xmlns:odq="http://opendope.org/questions" xmlns:oda="http://opendope.org/answers" xmlns:odi="http://opendope.org/components" xmlns:odgm="http://opendope.org/SmartArt/DataHierarchy" xmlns:b="http://schemas.openxmlformats.org/officeDocument/2006/bibliography" xmlns:w16se="http://schemas.microsoft.com/office/word/2015/wordml/symex" xmlns:w16cid="http://schemas.microsoft.com/office/word/2016/wordml/cid" xmlns:wetp="http://schemas.microsoft.com/office/webextensions/taskpanes/2010/11" xmlns:we="http://schemas.microsoft.com/office/webextensions/webextension/2010/11" xmlns:comp="http://schemas.openxmlformats.org/drawingml/2006/compatibility" xmlns:lc="http://schemas.openxmlformats.org/drawingml/2006/lockedCanvas">
+<w:styles xmlns:w="http://schemas.openxmlformats.org/wordprocessingml/2006/main" xmlns:m="http://schemas.openxmlformats.org/officeDocument/2006/math" xmlns:w14="http://schemas.microsoft.com/office/word/2010/wordml" xmlns:w15="http://schemas.microsoft.com/office/word/2012/wordml" xmlns:r="http://schemas.openxmlformats.org/officeDocument/2006/relationships" xmlns:wp="http://schemas.openxmlformats.org/drawingml/2006/wordprocessingDrawing" xmlns:a="http://schemas.openxmlformats.org/drawingml/2006/main" xmlns:wp14="http://schemas.microsoft.com/office/word/2010/wordprocessingDrawing" xmlns:mc="http://schemas.openxmlformats.org/markup-compatibility/2006" xmlns:a14="http://schemas.microsoft.com/office/drawing/2010/main" xmlns:sl="http://schemas.openxmlformats.org/schemaLibrary/2006/main" xmlns:wne="http://schemas.microsoft.com/office/word/2006/wordml" xmlns:c="http://schemas.openxmlformats.org/drawingml/2006/chart" xmlns:cdr="http://schemas.openxmlformats.org/drawingml/2006/chartDrawing" xmlns:c14="http://schemas.microsoft.com/office/drawing/2007/8/2/chart" xmlns:dgm="http://schemas.openxmlformats.org/drawingml/2006/diagram" xmlns:pic="http://schemas.openxmlformats.org/drawingml/2006/picture" xmlns:xdr="http://schemas.openxmlformats.org/drawingml/2006/spreadsheetDrawing" xmlns:dsp="http://schemas.microsoft.com/office/drawing/2008/diagram" xmlns:xvml="urn:schemas-microsoft-com:office:excel" xmlns:o="urn:schemas-microsoft-com:office:office" xmlns:v="urn:schemas-microsoft-com:vml" xmlns:w10="urn:schemas-microsoft-com:office:word" xmlns:pvml="urn:schemas-microsoft-com:office:powerpoint" xmlns:cppr="http://schemas.microsoft.com/office/2006/coverPageProps" xmlns:odx="http://opendope.org/xpaths" xmlns:odc="http://opendope.org/conditions" xmlns:odq="http://opendope.org/questions" xmlns:oda="http://opendope.org/answers" xmlns:odi="http://opendope.org/components" xmlns:odgm="http://opendope.org/SmartArt/DataHierarchy" xmlns:b="http://schemas.openxmlformats.org/officeDocument/2006/bibliography" xmlns:msink="http://schemas.microsoft.com/ink/2010/main" xmlns:cdr14="http://schemas.microsoft.com/office/drawing/2010/chartDrawing" xmlns:c15="http://schemas.microsoft.com/office/drawing/2012/chart" xmlns:cs="http://schemas.microsoft.com/office/drawing/2012/chartStyle" xmlns:ns38="http://www.w3.org/1998/Math/MathML" xmlns:ns39="http://www.w3.org/2003/InkML" xmlns:a13cmd="http://schemas.microsoft.com/office/drawing/2013/main/command" xmlns:cx="http://schemas.microsoft.com/office/drawing/2014/chartex" xmlns:c16="http://schemas.microsoft.com/office/drawing/2014/chart" xmlns:dgm1611="http://schemas.microsoft.com/office/drawing/2016/11/diagram" xmlns:c173="http://schemas.microsoft.com/office/drawing/2017/03/chart" xmlns:am3d="http://schemas.microsoft.com/office/drawing/2017/model3d" xmlns:an18="http://schemas.microsoft.com/office/drawing/2018/animation" xmlns:anam3d="http://schemas.microsoft.com/office/drawing/2018/animation/model3d" xmlns:iact="http://schemas.microsoft.com/office/powerpoint/2014/inkAction" xmlns:thm15="http://schemas.microsoft.com/office/thememl/2012/main" xmlns:wps="http://schemas.microsoft.com/office/word/2010/wordprocessingShape" xmlns:wpc="http://schemas.microsoft.com/office/word/2010/wordprocessingCanvas" xmlns:wpg="http://schemas.microsoft.com/office/word/2010/wordprocessingGroup" xmlns:w16se="http://schemas.microsoft.com/office/word/2015/wordml/symex" xmlns:w16cid="http://schemas.microsoft.com/office/word/2016/wordml/cid" xmlns:wetp="http://schemas.microsoft.com/office/webextensions/taskpanes/2010/11" xmlns:we="http://schemas.microsoft.com/office/webextensions/webextension/2010/11" xmlns:comp="http://schemas.openxmlformats.org/drawingml/2006/compatibility" xmlns:lc="http://schemas.openxmlformats.org/drawingml/2006/lockedCanvas" xmlns:dgm14="http://schemas.microsoft.com/office/drawing/2010/diagram" xmlns:a15="http://schemas.microsoft.com/office/drawing/2012/main" xmlns:pic14="http://schemas.microsoft.com/office/drawing/2010/picture" xmlns:c16ac="http://schemas.microsoft.com/office/drawing/2014/chart/ac" xmlns:a16="http://schemas.microsoft.com/office/drawing/2014/main" xmlns:a1611="http://schemas.microsoft.com/office/drawing/2016/11/main" xmlns:dgm1612="http://schemas.microsoft.com/office/drawing/2016/12/diagram" xmlns:a16svg="http://schemas.microsoft.com/office/drawing/2016/SVG/main" xmlns:adec="http://schemas.microsoft.com/office/drawing/2017/decorative" xmlns:a18hc="http://schemas.microsoft.com/office/drawing/2018/hyperlinkcolor" xmlns:wp15="http://schemas.microsoft.com/office/word/2012/wordprocessingDrawing">
   <w:docDefaults>
     <w:rPrDefault>
       <w:rPr>

</xml_diff>

<commit_message>
tried and removed correlation table
</commit_message>
<xml_diff>
--- a/putdocx-test/report1.docx
+++ b/putdocx-test/report1.docx
@@ -1,6 +1,6 @@
 
 <file path=word/document.xml><?xml version="1.0" encoding="utf-8"?>
-<w:document xmlns:w="http://schemas.openxmlformats.org/wordprocessingml/2006/main" xmlns:m="http://schemas.openxmlformats.org/officeDocument/2006/math" xmlns:w14="http://schemas.microsoft.com/office/word/2010/wordml" xmlns:w15="http://schemas.microsoft.com/office/word/2012/wordml" xmlns:r="http://schemas.openxmlformats.org/officeDocument/2006/relationships" xmlns:wp="http://schemas.openxmlformats.org/drawingml/2006/wordprocessingDrawing" xmlns:a="http://schemas.openxmlformats.org/drawingml/2006/main" xmlns:wp14="http://schemas.microsoft.com/office/word/2010/wordprocessingDrawing" xmlns:mc="http://schemas.openxmlformats.org/markup-compatibility/2006" xmlns:a14="http://schemas.microsoft.com/office/drawing/2010/main" xmlns:sl="http://schemas.openxmlformats.org/schemaLibrary/2006/main" xmlns:wne="http://schemas.microsoft.com/office/word/2006/wordml" xmlns:c="http://schemas.openxmlformats.org/drawingml/2006/chart" xmlns:cdr="http://schemas.openxmlformats.org/drawingml/2006/chartDrawing" xmlns:c14="http://schemas.microsoft.com/office/drawing/2007/8/2/chart" xmlns:dgm="http://schemas.openxmlformats.org/drawingml/2006/diagram" xmlns:pic="http://schemas.openxmlformats.org/drawingml/2006/picture" xmlns:xdr="http://schemas.openxmlformats.org/drawingml/2006/spreadsheetDrawing" xmlns:dsp="http://schemas.microsoft.com/office/drawing/2008/diagram" xmlns:xvml="urn:schemas-microsoft-com:office:excel" xmlns:o="urn:schemas-microsoft-com:office:office" xmlns:v="urn:schemas-microsoft-com:vml" xmlns:w10="urn:schemas-microsoft-com:office:word" xmlns:pvml="urn:schemas-microsoft-com:office:powerpoint" xmlns:cppr="http://schemas.microsoft.com/office/2006/coverPageProps" xmlns:odx="http://opendope.org/xpaths" xmlns:odc="http://opendope.org/conditions" xmlns:odq="http://opendope.org/questions" xmlns:oda="http://opendope.org/answers" xmlns:odi="http://opendope.org/components" xmlns:odgm="http://opendope.org/SmartArt/DataHierarchy" xmlns:b="http://schemas.openxmlformats.org/officeDocument/2006/bibliography" xmlns:msink="http://schemas.microsoft.com/ink/2010/main" xmlns:cdr14="http://schemas.microsoft.com/office/drawing/2010/chartDrawing" xmlns:c15="http://schemas.microsoft.com/office/drawing/2012/chart" xmlns:cs="http://schemas.microsoft.com/office/drawing/2012/chartStyle" xmlns:ns38="http://www.w3.org/1998/Math/MathML" xmlns:ns39="http://www.w3.org/2003/InkML" xmlns:a13cmd="http://schemas.microsoft.com/office/drawing/2013/main/command" xmlns:cx="http://schemas.microsoft.com/office/drawing/2014/chartex" xmlns:c16="http://schemas.microsoft.com/office/drawing/2014/chart" xmlns:dgm1611="http://schemas.microsoft.com/office/drawing/2016/11/diagram" xmlns:c173="http://schemas.microsoft.com/office/drawing/2017/03/chart" xmlns:am3d="http://schemas.microsoft.com/office/drawing/2017/model3d" xmlns:an18="http://schemas.microsoft.com/office/drawing/2018/animation" xmlns:anam3d="http://schemas.microsoft.com/office/drawing/2018/animation/model3d" xmlns:iact="http://schemas.microsoft.com/office/powerpoint/2014/inkAction" xmlns:thm15="http://schemas.microsoft.com/office/thememl/2012/main" xmlns:wps="http://schemas.microsoft.com/office/word/2010/wordprocessingShape" xmlns:wpc="http://schemas.microsoft.com/office/word/2010/wordprocessingCanvas" xmlns:wpg="http://schemas.microsoft.com/office/word/2010/wordprocessingGroup" xmlns:w16se="http://schemas.microsoft.com/office/word/2015/wordml/symex" xmlns:w16cid="http://schemas.microsoft.com/office/word/2016/wordml/cid" xmlns:wetp="http://schemas.microsoft.com/office/webextensions/taskpanes/2010/11" xmlns:we="http://schemas.microsoft.com/office/webextensions/webextension/2010/11" xmlns:comp="http://schemas.openxmlformats.org/drawingml/2006/compatibility" xmlns:lc="http://schemas.openxmlformats.org/drawingml/2006/lockedCanvas" xmlns:dgm14="http://schemas.microsoft.com/office/drawing/2010/diagram" xmlns:a15="http://schemas.microsoft.com/office/drawing/2012/main" xmlns:pic14="http://schemas.microsoft.com/office/drawing/2010/picture" xmlns:c16ac="http://schemas.microsoft.com/office/drawing/2014/chart/ac" xmlns:a16="http://schemas.microsoft.com/office/drawing/2014/main" xmlns:a1611="http://schemas.microsoft.com/office/drawing/2016/11/main" xmlns:dgm1612="http://schemas.microsoft.com/office/drawing/2016/12/diagram" xmlns:a16svg="http://schemas.microsoft.com/office/drawing/2016/SVG/main" xmlns:adec="http://schemas.microsoft.com/office/drawing/2017/decorative" xmlns:a18hc="http://schemas.microsoft.com/office/drawing/2018/hyperlinkcolor" xmlns:wp15="http://schemas.microsoft.com/office/word/2012/wordprocessingDrawing">
+<w:document xmlns:w="http://schemas.openxmlformats.org/wordprocessingml/2006/main" xmlns:m="http://schemas.openxmlformats.org/officeDocument/2006/math" xmlns:w14="http://schemas.microsoft.com/office/word/2010/wordml" xmlns:r="http://schemas.openxmlformats.org/officeDocument/2006/relationships" xmlns:wp="http://schemas.openxmlformats.org/drawingml/2006/wordprocessingDrawing" xmlns:a="http://schemas.openxmlformats.org/drawingml/2006/main" xmlns:wp14="http://schemas.microsoft.com/office/word/2010/wordprocessingDrawing" xmlns:mc="http://schemas.openxmlformats.org/markup-compatibility/2006" xmlns:w15="http://schemas.microsoft.com/office/word/2012/wordml" xmlns:a14="http://schemas.microsoft.com/office/drawing/2010/main" xmlns:sl="http://schemas.openxmlformats.org/schemaLibrary/2006/main" xmlns:wne="http://schemas.microsoft.com/office/word/2006/wordml" xmlns:c="http://schemas.openxmlformats.org/drawingml/2006/chart" xmlns:cdr="http://schemas.openxmlformats.org/drawingml/2006/chartDrawing" xmlns:c14="http://schemas.microsoft.com/office/drawing/2007/8/2/chart" xmlns:dgm="http://schemas.openxmlformats.org/drawingml/2006/diagram" xmlns:pic="http://schemas.openxmlformats.org/drawingml/2006/picture" xmlns:xdr="http://schemas.openxmlformats.org/drawingml/2006/spreadsheetDrawing" xmlns:dsp="http://schemas.microsoft.com/office/drawing/2008/diagram" xmlns:xvml="urn:schemas-microsoft-com:office:excel" xmlns:o="urn:schemas-microsoft-com:office:office" xmlns:v="urn:schemas-microsoft-com:vml" xmlns:w10="urn:schemas-microsoft-com:office:word" xmlns:pvml="urn:schemas-microsoft-com:office:powerpoint" xmlns:cppr="http://schemas.microsoft.com/office/2006/coverPageProps" xmlns:odx="http://opendope.org/xpaths" xmlns:odc="http://opendope.org/conditions" xmlns:odq="http://opendope.org/questions" xmlns:oda="http://opendope.org/answers" xmlns:odi="http://opendope.org/components" xmlns:odgm="http://opendope.org/SmartArt/DataHierarchy" xmlns:b="http://schemas.openxmlformats.org/officeDocument/2006/bibliography" xmlns:msink="http://schemas.microsoft.com/ink/2010/main" xmlns:cdr14="http://schemas.microsoft.com/office/drawing/2010/chartDrawing" xmlns:c15="http://schemas.microsoft.com/office/drawing/2012/chart" xmlns:cs="http://schemas.microsoft.com/office/drawing/2012/chartStyle" xmlns:ns38="http://www.w3.org/1998/Math/MathML" xmlns:ns39="http://www.w3.org/2003/InkML" xmlns:a13cmd="http://schemas.microsoft.com/office/drawing/2013/main/command" xmlns:cx="http://schemas.microsoft.com/office/drawing/2014/chartex" xmlns:c16="http://schemas.microsoft.com/office/drawing/2014/chart" xmlns:dgm1611="http://schemas.microsoft.com/office/drawing/2016/11/diagram" xmlns:c173="http://schemas.microsoft.com/office/drawing/2017/03/chart" xmlns:am3d="http://schemas.microsoft.com/office/drawing/2017/model3d" xmlns:an18="http://schemas.microsoft.com/office/drawing/2018/animation" xmlns:anam3d="http://schemas.microsoft.com/office/drawing/2018/animation/model3d" xmlns:iact="http://schemas.microsoft.com/office/powerpoint/2014/inkAction" xmlns:thm15="http://schemas.microsoft.com/office/thememl/2012/main" xmlns:wps="http://schemas.microsoft.com/office/word/2010/wordprocessingShape" xmlns:wpc="http://schemas.microsoft.com/office/word/2010/wordprocessingCanvas" xmlns:wpg="http://schemas.microsoft.com/office/word/2010/wordprocessingGroup" xmlns:w16se="http://schemas.microsoft.com/office/word/2015/wordml/symex" xmlns:w16cid="http://schemas.microsoft.com/office/word/2016/wordml/cid" xmlns:wetp="http://schemas.microsoft.com/office/webextensions/taskpanes/2010/11" xmlns:we="http://schemas.microsoft.com/office/webextensions/webextension/2010/11" xmlns:comp="http://schemas.openxmlformats.org/drawingml/2006/compatibility" xmlns:lc="http://schemas.openxmlformats.org/drawingml/2006/lockedCanvas" xmlns:dgm14="http://schemas.microsoft.com/office/drawing/2010/diagram" xmlns:a15="http://schemas.microsoft.com/office/drawing/2012/main" xmlns:pic14="http://schemas.microsoft.com/office/drawing/2010/picture" xmlns:c16ac="http://schemas.microsoft.com/office/drawing/2014/chart/ac" xmlns:a16="http://schemas.microsoft.com/office/drawing/2014/main" xmlns:a1611="http://schemas.microsoft.com/office/drawing/2016/11/main" xmlns:dgm1612="http://schemas.microsoft.com/office/drawing/2016/12/diagram" xmlns:a16svg="http://schemas.microsoft.com/office/drawing/2016/SVG/main" xmlns:adec="http://schemas.microsoft.com/office/drawing/2017/decorative" xmlns:a18hc="http://schemas.microsoft.com/office/drawing/2018/hyperlinkcolor" xmlns:wp15="http://schemas.microsoft.com/office/word/2012/wordprocessingDrawing">
   <w:body>
     <w:p>
       <w:pPr>
@@ -901,45 +901,6 @@
               <w:jc w:val="right"/>
             </w:pPr>
             <w:r>
-              <w:t xml:space="preserve">1</w:t>
-            </w:r>
-          </w:p>
-        </w:tc>
-        <w:tc>
-          <w:tcPr>
-            <w:tcW w:w="4680" w:type="dxa"/>
-            <w:tcBorders>
-              <w:left w:val="single" w:color="000000"/>
-            </w:tcBorders>
-          </w:tcPr>
-          <w:p>
-            <w:pPr>
-              <w:spacing w:after="0" w:lineRule="auto"/>
-              <w:jc w:val="right"/>
-            </w:pPr>
-            <w:r>
-              <w:t xml:space="preserve">(empty)</w:t>
-            </w:r>
-            <w:r>
-              <w:t xml:space="preserve">   </w:t>
-            </w:r>
-          </w:p>
-        </w:tc>
-      </w:tr>
-      <w:tr>
-        <w:tc>
-          <w:tcPr>
-            <w:tcW w:w="4680" w:type="dxa"/>
-            <w:tcBorders>
-              <w:right w:val="single" w:color="000000"/>
-            </w:tcBorders>
-          </w:tcPr>
-          <w:p>
-            <w:pPr>
-              <w:spacing w:after="0"/>
-              <w:jc w:val="right"/>
-            </w:pPr>
-            <w:r>
               <w:t xml:space="preserve">2</w:t>
             </w:r>
           </w:p>
@@ -1339,7 +1300,7 @@
 </file>
 
 <file path=word/styles.xml><?xml version="1.0" encoding="utf-8"?>
-<w:styles xmlns:w="http://schemas.openxmlformats.org/wordprocessingml/2006/main" xmlns:m="http://schemas.openxmlformats.org/officeDocument/2006/math" xmlns:w14="http://schemas.microsoft.com/office/word/2010/wordml" xmlns:w15="http://schemas.microsoft.com/office/word/2012/wordml" xmlns:r="http://schemas.openxmlformats.org/officeDocument/2006/relationships" xmlns:wp="http://schemas.openxmlformats.org/drawingml/2006/wordprocessingDrawing" xmlns:a="http://schemas.openxmlformats.org/drawingml/2006/main" xmlns:wp14="http://schemas.microsoft.com/office/word/2010/wordprocessingDrawing" xmlns:mc="http://schemas.openxmlformats.org/markup-compatibility/2006" xmlns:a14="http://schemas.microsoft.com/office/drawing/2010/main" xmlns:sl="http://schemas.openxmlformats.org/schemaLibrary/2006/main" xmlns:wne="http://schemas.microsoft.com/office/word/2006/wordml" xmlns:c="http://schemas.openxmlformats.org/drawingml/2006/chart" xmlns:cdr="http://schemas.openxmlformats.org/drawingml/2006/chartDrawing" xmlns:c14="http://schemas.microsoft.com/office/drawing/2007/8/2/chart" xmlns:dgm="http://schemas.openxmlformats.org/drawingml/2006/diagram" xmlns:pic="http://schemas.openxmlformats.org/drawingml/2006/picture" xmlns:xdr="http://schemas.openxmlformats.org/drawingml/2006/spreadsheetDrawing" xmlns:dsp="http://schemas.microsoft.com/office/drawing/2008/diagram" xmlns:xvml="urn:schemas-microsoft-com:office:excel" xmlns:o="urn:schemas-microsoft-com:office:office" xmlns:v="urn:schemas-microsoft-com:vml" xmlns:w10="urn:schemas-microsoft-com:office:word" xmlns:pvml="urn:schemas-microsoft-com:office:powerpoint" xmlns:cppr="http://schemas.microsoft.com/office/2006/coverPageProps" xmlns:odx="http://opendope.org/xpaths" xmlns:odc="http://opendope.org/conditions" xmlns:odq="http://opendope.org/questions" xmlns:oda="http://opendope.org/answers" xmlns:odi="http://opendope.org/components" xmlns:odgm="http://opendope.org/SmartArt/DataHierarchy" xmlns:b="http://schemas.openxmlformats.org/officeDocument/2006/bibliography" xmlns:msink="http://schemas.microsoft.com/ink/2010/main" xmlns:cdr14="http://schemas.microsoft.com/office/drawing/2010/chartDrawing" xmlns:c15="http://schemas.microsoft.com/office/drawing/2012/chart" xmlns:cs="http://schemas.microsoft.com/office/drawing/2012/chartStyle" xmlns:ns38="http://www.w3.org/1998/Math/MathML" xmlns:ns39="http://www.w3.org/2003/InkML" xmlns:a13cmd="http://schemas.microsoft.com/office/drawing/2013/main/command" xmlns:cx="http://schemas.microsoft.com/office/drawing/2014/chartex" xmlns:c16="http://schemas.microsoft.com/office/drawing/2014/chart" xmlns:dgm1611="http://schemas.microsoft.com/office/drawing/2016/11/diagram" xmlns:c173="http://schemas.microsoft.com/office/drawing/2017/03/chart" xmlns:am3d="http://schemas.microsoft.com/office/drawing/2017/model3d" xmlns:an18="http://schemas.microsoft.com/office/drawing/2018/animation" xmlns:anam3d="http://schemas.microsoft.com/office/drawing/2018/animation/model3d" xmlns:iact="http://schemas.microsoft.com/office/powerpoint/2014/inkAction" xmlns:thm15="http://schemas.microsoft.com/office/thememl/2012/main" xmlns:wps="http://schemas.microsoft.com/office/word/2010/wordprocessingShape" xmlns:wpc="http://schemas.microsoft.com/office/word/2010/wordprocessingCanvas" xmlns:wpg="http://schemas.microsoft.com/office/word/2010/wordprocessingGroup" xmlns:w16se="http://schemas.microsoft.com/office/word/2015/wordml/symex" xmlns:w16cid="http://schemas.microsoft.com/office/word/2016/wordml/cid" xmlns:wetp="http://schemas.microsoft.com/office/webextensions/taskpanes/2010/11" xmlns:we="http://schemas.microsoft.com/office/webextensions/webextension/2010/11" xmlns:comp="http://schemas.openxmlformats.org/drawingml/2006/compatibility" xmlns:lc="http://schemas.openxmlformats.org/drawingml/2006/lockedCanvas" xmlns:dgm14="http://schemas.microsoft.com/office/drawing/2010/diagram" xmlns:a15="http://schemas.microsoft.com/office/drawing/2012/main" xmlns:pic14="http://schemas.microsoft.com/office/drawing/2010/picture" xmlns:c16ac="http://schemas.microsoft.com/office/drawing/2014/chart/ac" xmlns:a16="http://schemas.microsoft.com/office/drawing/2014/main" xmlns:a1611="http://schemas.microsoft.com/office/drawing/2016/11/main" xmlns:dgm1612="http://schemas.microsoft.com/office/drawing/2016/12/diagram" xmlns:a16svg="http://schemas.microsoft.com/office/drawing/2016/SVG/main" xmlns:adec="http://schemas.microsoft.com/office/drawing/2017/decorative" xmlns:a18hc="http://schemas.microsoft.com/office/drawing/2018/hyperlinkcolor" xmlns:wp15="http://schemas.microsoft.com/office/word/2012/wordprocessingDrawing">
+<w:styles xmlns:w="http://schemas.openxmlformats.org/wordprocessingml/2006/main" xmlns:m="http://schemas.openxmlformats.org/officeDocument/2006/math" xmlns:w14="http://schemas.microsoft.com/office/word/2010/wordml" xmlns:r="http://schemas.openxmlformats.org/officeDocument/2006/relationships" xmlns:wp="http://schemas.openxmlformats.org/drawingml/2006/wordprocessingDrawing" xmlns:a="http://schemas.openxmlformats.org/drawingml/2006/main" xmlns:wp14="http://schemas.microsoft.com/office/word/2010/wordprocessingDrawing" xmlns:mc="http://schemas.openxmlformats.org/markup-compatibility/2006" xmlns:w15="http://schemas.microsoft.com/office/word/2012/wordml" xmlns:a14="http://schemas.microsoft.com/office/drawing/2010/main" xmlns:sl="http://schemas.openxmlformats.org/schemaLibrary/2006/main" xmlns:wne="http://schemas.microsoft.com/office/word/2006/wordml" xmlns:c="http://schemas.openxmlformats.org/drawingml/2006/chart" xmlns:cdr="http://schemas.openxmlformats.org/drawingml/2006/chartDrawing" xmlns:c14="http://schemas.microsoft.com/office/drawing/2007/8/2/chart" xmlns:dgm="http://schemas.openxmlformats.org/drawingml/2006/diagram" xmlns:pic="http://schemas.openxmlformats.org/drawingml/2006/picture" xmlns:xdr="http://schemas.openxmlformats.org/drawingml/2006/spreadsheetDrawing" xmlns:dsp="http://schemas.microsoft.com/office/drawing/2008/diagram" xmlns:xvml="urn:schemas-microsoft-com:office:excel" xmlns:o="urn:schemas-microsoft-com:office:office" xmlns:v="urn:schemas-microsoft-com:vml" xmlns:w10="urn:schemas-microsoft-com:office:word" xmlns:pvml="urn:schemas-microsoft-com:office:powerpoint" xmlns:cppr="http://schemas.microsoft.com/office/2006/coverPageProps" xmlns:odx="http://opendope.org/xpaths" xmlns:odc="http://opendope.org/conditions" xmlns:odq="http://opendope.org/questions" xmlns:oda="http://opendope.org/answers" xmlns:odi="http://opendope.org/components" xmlns:odgm="http://opendope.org/SmartArt/DataHierarchy" xmlns:b="http://schemas.openxmlformats.org/officeDocument/2006/bibliography" xmlns:msink="http://schemas.microsoft.com/ink/2010/main" xmlns:cdr14="http://schemas.microsoft.com/office/drawing/2010/chartDrawing" xmlns:c15="http://schemas.microsoft.com/office/drawing/2012/chart" xmlns:cs="http://schemas.microsoft.com/office/drawing/2012/chartStyle" xmlns:ns38="http://www.w3.org/1998/Math/MathML" xmlns:ns39="http://www.w3.org/2003/InkML" xmlns:a13cmd="http://schemas.microsoft.com/office/drawing/2013/main/command" xmlns:cx="http://schemas.microsoft.com/office/drawing/2014/chartex" xmlns:c16="http://schemas.microsoft.com/office/drawing/2014/chart" xmlns:dgm1611="http://schemas.microsoft.com/office/drawing/2016/11/diagram" xmlns:c173="http://schemas.microsoft.com/office/drawing/2017/03/chart" xmlns:am3d="http://schemas.microsoft.com/office/drawing/2017/model3d" xmlns:an18="http://schemas.microsoft.com/office/drawing/2018/animation" xmlns:anam3d="http://schemas.microsoft.com/office/drawing/2018/animation/model3d" xmlns:iact="http://schemas.microsoft.com/office/powerpoint/2014/inkAction" xmlns:thm15="http://schemas.microsoft.com/office/thememl/2012/main" xmlns:wps="http://schemas.microsoft.com/office/word/2010/wordprocessingShape" xmlns:wpc="http://schemas.microsoft.com/office/word/2010/wordprocessingCanvas" xmlns:wpg="http://schemas.microsoft.com/office/word/2010/wordprocessingGroup" xmlns:w16se="http://schemas.microsoft.com/office/word/2015/wordml/symex" xmlns:w16cid="http://schemas.microsoft.com/office/word/2016/wordml/cid" xmlns:wetp="http://schemas.microsoft.com/office/webextensions/taskpanes/2010/11" xmlns:we="http://schemas.microsoft.com/office/webextensions/webextension/2010/11" xmlns:comp="http://schemas.openxmlformats.org/drawingml/2006/compatibility" xmlns:lc="http://schemas.openxmlformats.org/drawingml/2006/lockedCanvas" xmlns:dgm14="http://schemas.microsoft.com/office/drawing/2010/diagram" xmlns:a15="http://schemas.microsoft.com/office/drawing/2012/main" xmlns:pic14="http://schemas.microsoft.com/office/drawing/2010/picture" xmlns:c16ac="http://schemas.microsoft.com/office/drawing/2014/chart/ac" xmlns:a16="http://schemas.microsoft.com/office/drawing/2014/main" xmlns:a1611="http://schemas.microsoft.com/office/drawing/2016/11/main" xmlns:dgm1612="http://schemas.microsoft.com/office/drawing/2016/12/diagram" xmlns:a16svg="http://schemas.microsoft.com/office/drawing/2016/SVG/main" xmlns:adec="http://schemas.microsoft.com/office/drawing/2017/decorative" xmlns:a18hc="http://schemas.microsoft.com/office/drawing/2018/hyperlinkcolor" xmlns:wp15="http://schemas.microsoft.com/office/word/2012/wordprocessingDrawing">
   <w:docDefaults>
     <w:rPrDefault>
       <w:rPr>

</xml_diff>